<commit_message>
praktikum 4 progress 3
</commit_message>
<xml_diff>
--- a/Praktikum_4/Laporan_OSPF.docx
+++ b/Praktikum_4/Laporan_OSPF.docx
@@ -16,16 +16,16 @@
           <w:noProof/>
         </w:rPr>
         <w:drawing>
-          <wp:anchor distT="0" distB="0" distL="114300" distR="114300" simplePos="0" relativeHeight="251658240" behindDoc="0" locked="0" layoutInCell="1" allowOverlap="1" wp14:anchorId="287EC4E3" wp14:editId="5FBB2067">
+          <wp:anchor distT="0" distB="0" distL="114300" distR="114300" simplePos="0" relativeHeight="251658240" behindDoc="0" locked="0" layoutInCell="1" allowOverlap="1" wp14:anchorId="287EC4E3" wp14:editId="65702053">
             <wp:simplePos x="0" y="0"/>
             <wp:positionH relativeFrom="margin">
-              <wp:posOffset>-896293</wp:posOffset>
+              <wp:posOffset>-896620</wp:posOffset>
             </wp:positionH>
             <wp:positionV relativeFrom="margin">
-              <wp:posOffset>-877291</wp:posOffset>
+              <wp:posOffset>-878205</wp:posOffset>
             </wp:positionV>
-            <wp:extent cx="7534910" cy="10667479"/>
-            <wp:effectExtent l="0" t="0" r="8890" b="635"/>
+            <wp:extent cx="7534275" cy="10667365"/>
+            <wp:effectExtent l="0" t="0" r="9525" b="635"/>
             <wp:wrapSquare wrapText="bothSides"/>
             <wp:docPr id="2144397077" name="Picture 2"/>
             <wp:cNvGraphicFramePr>
@@ -55,7 +55,7 @@
                   <pic:spPr bwMode="auto">
                     <a:xfrm>
                       <a:off x="0" y="0"/>
-                      <a:ext cx="7534910" cy="10667479"/>
+                      <a:ext cx="7534275" cy="10667365"/>
                     </a:xfrm>
                     <a:prstGeom prst="rect">
                       <a:avLst/>
@@ -86,7 +86,7 @@
     </w:p>
     <w:p>
       <w:pPr>
-        <w:pStyle w:val="DaftarParagraf"/>
+        <w:pStyle w:val="ListParagraph"/>
         <w:numPr>
           <w:ilvl w:val="0"/>
           <w:numId w:val="2"/>
@@ -105,7 +105,7 @@
     </w:p>
     <w:p>
       <w:pPr>
-        <w:pStyle w:val="DaftarParagraf"/>
+        <w:pStyle w:val="ListParagraph"/>
         <w:numPr>
           <w:ilvl w:val="1"/>
           <w:numId w:val="2"/>
@@ -152,7 +152,7 @@
     </w:p>
     <w:p>
       <w:pPr>
-        <w:pStyle w:val="DaftarParagraf"/>
+        <w:pStyle w:val="ListParagraph"/>
         <w:numPr>
           <w:ilvl w:val="1"/>
           <w:numId w:val="2"/>
@@ -175,7 +175,7 @@
     </w:p>
     <w:p>
       <w:pPr>
-        <w:pStyle w:val="DaftarParagraf"/>
+        <w:pStyle w:val="ListParagraph"/>
         <w:numPr>
           <w:ilvl w:val="1"/>
           <w:numId w:val="2"/>
@@ -198,7 +198,7 @@
     </w:p>
     <w:p>
       <w:pPr>
-        <w:pStyle w:val="DaftarParagraf"/>
+        <w:pStyle w:val="ListParagraph"/>
         <w:spacing w:line="360" w:lineRule="auto"/>
         <w:ind w:left="792"/>
         <w:rPr>
@@ -210,7 +210,7 @@
     </w:p>
     <w:p>
       <w:pPr>
-        <w:pStyle w:val="DaftarParagraf"/>
+        <w:pStyle w:val="ListParagraph"/>
         <w:numPr>
           <w:ilvl w:val="0"/>
           <w:numId w:val="2"/>
@@ -867,10 +867,10 @@
           <w:rPr>
             <w:rStyle w:val="Hyperlink"/>
             <w:rFonts w:ascii="Times New Roman" w:hAnsi="Times New Roman" w:cs="Times New Roman"/>
-            <w:b/>
-            <w:bCs/>
+            <w:color w:val="auto"/>
             <w:sz w:val="22"/>
             <w:szCs w:val="22"/>
+            <w:u w:val="none"/>
           </w:rPr>
           <w:t>Internet Service Provider (ISP)</w:t>
         </w:r>
@@ -6547,7 +6547,7 @@
     </w:p>
     <w:p>
       <w:pPr>
-        <w:pStyle w:val="DaftarParagraf"/>
+        <w:pStyle w:val="ListParagraph"/>
         <w:numPr>
           <w:ilvl w:val="0"/>
           <w:numId w:val="2"/>
@@ -6565,7 +6565,7 @@
     </w:p>
     <w:p>
       <w:pPr>
-        <w:pStyle w:val="DaftarParagraf"/>
+        <w:pStyle w:val="ListParagraph"/>
         <w:numPr>
           <w:ilvl w:val="1"/>
           <w:numId w:val="2"/>
@@ -6632,7 +6632,7 @@
     </w:p>
     <w:p>
       <w:pPr>
-        <w:pStyle w:val="DaftarParagraf"/>
+        <w:pStyle w:val="ListParagraph"/>
         <w:spacing w:line="360" w:lineRule="auto"/>
         <w:ind w:left="900"/>
         <w:rPr>
@@ -6664,7 +6664,7 @@
     </w:p>
     <w:p>
       <w:pPr>
-        <w:pStyle w:val="DaftarParagraf"/>
+        <w:pStyle w:val="ListParagraph"/>
         <w:spacing w:line="360" w:lineRule="auto"/>
         <w:ind w:left="900"/>
         <w:rPr>
@@ -6696,7 +6696,7 @@
     </w:p>
     <w:p>
       <w:pPr>
-        <w:pStyle w:val="DaftarParagraf"/>
+        <w:pStyle w:val="ListParagraph"/>
         <w:spacing w:line="360" w:lineRule="auto"/>
         <w:ind w:left="900"/>
         <w:rPr>
@@ -6728,7 +6728,7 @@
     </w:p>
     <w:p>
       <w:pPr>
-        <w:pStyle w:val="DaftarParagraf"/>
+        <w:pStyle w:val="ListParagraph"/>
         <w:spacing w:line="360" w:lineRule="auto"/>
         <w:ind w:left="900"/>
         <w:jc w:val="center"/>
@@ -6795,7 +6795,7 @@
     </w:p>
     <w:p>
       <w:pPr>
-        <w:pStyle w:val="DaftarParagraf"/>
+        <w:pStyle w:val="ListParagraph"/>
         <w:numPr>
           <w:ilvl w:val="1"/>
           <w:numId w:val="2"/>
@@ -6882,7 +6882,7 @@
     </w:p>
     <w:p>
       <w:pPr>
-        <w:pStyle w:val="DaftarParagraf"/>
+        <w:pStyle w:val="ListParagraph"/>
         <w:numPr>
           <w:ilvl w:val="0"/>
           <w:numId w:val="41"/>
@@ -6907,7 +6907,7 @@
     </w:p>
     <w:p>
       <w:pPr>
-        <w:pStyle w:val="DaftarParagraf"/>
+        <w:pStyle w:val="ListParagraph"/>
         <w:spacing w:line="360" w:lineRule="auto"/>
         <w:ind w:left="1260"/>
         <w:rPr>
@@ -6964,7 +6964,7 @@
     </w:p>
     <w:p>
       <w:pPr>
-        <w:pStyle w:val="DaftarParagraf"/>
+        <w:pStyle w:val="ListParagraph"/>
         <w:spacing w:line="360" w:lineRule="auto"/>
         <w:ind w:left="1260"/>
         <w:rPr>
@@ -6977,7 +6977,7 @@
     </w:p>
     <w:p>
       <w:pPr>
-        <w:pStyle w:val="DaftarParagraf"/>
+        <w:pStyle w:val="ListParagraph"/>
         <w:spacing w:line="360" w:lineRule="auto"/>
         <w:ind w:left="1260"/>
         <w:rPr>
@@ -6990,7 +6990,7 @@
     </w:p>
     <w:p>
       <w:pPr>
-        <w:pStyle w:val="DaftarParagraf"/>
+        <w:pStyle w:val="ListParagraph"/>
         <w:spacing w:line="360" w:lineRule="auto"/>
         <w:ind w:left="1260"/>
         <w:rPr>
@@ -7003,7 +7003,7 @@
     </w:p>
     <w:p>
       <w:pPr>
-        <w:pStyle w:val="DaftarParagraf"/>
+        <w:pStyle w:val="ListParagraph"/>
         <w:numPr>
           <w:ilvl w:val="0"/>
           <w:numId w:val="41"/>
@@ -7029,7 +7029,7 @@
     </w:p>
     <w:p>
       <w:pPr>
-        <w:pStyle w:val="DaftarParagraf"/>
+        <w:pStyle w:val="ListParagraph"/>
         <w:spacing w:line="360" w:lineRule="auto"/>
         <w:ind w:left="1260"/>
         <w:rPr>
@@ -7086,7 +7086,7 @@
     </w:p>
     <w:p>
       <w:pPr>
-        <w:pStyle w:val="DaftarParagraf"/>
+        <w:pStyle w:val="ListParagraph"/>
         <w:numPr>
           <w:ilvl w:val="0"/>
           <w:numId w:val="41"/>
@@ -7111,7 +7111,7 @@
     </w:p>
     <w:p>
       <w:pPr>
-        <w:pStyle w:val="DaftarParagraf"/>
+        <w:pStyle w:val="ListParagraph"/>
         <w:spacing w:line="360" w:lineRule="auto"/>
         <w:ind w:left="1260"/>
         <w:rPr>
@@ -7168,7 +7168,7 @@
     </w:p>
     <w:p>
       <w:pPr>
-        <w:pStyle w:val="DaftarParagraf"/>
+        <w:pStyle w:val="ListParagraph"/>
         <w:numPr>
           <w:ilvl w:val="1"/>
           <w:numId w:val="2"/>
@@ -7345,7 +7345,7 @@
     </w:p>
     <w:p>
       <w:pPr>
-        <w:pStyle w:val="DaftarParagraf"/>
+        <w:pStyle w:val="ListParagraph"/>
         <w:numPr>
           <w:ilvl w:val="0"/>
           <w:numId w:val="42"/>
@@ -7401,7 +7401,7 @@
     </w:p>
     <w:p>
       <w:pPr>
-        <w:pStyle w:val="DaftarParagraf"/>
+        <w:pStyle w:val="ListParagraph"/>
         <w:spacing w:line="360" w:lineRule="auto"/>
         <w:ind w:left="1260"/>
         <w:rPr>
@@ -7464,7 +7464,7 @@
     </w:p>
     <w:p>
       <w:pPr>
-        <w:pStyle w:val="DaftarParagraf"/>
+        <w:pStyle w:val="ListParagraph"/>
         <w:spacing w:line="360" w:lineRule="auto"/>
         <w:ind w:left="1260"/>
         <w:rPr>
@@ -7527,7 +7527,7 @@
     </w:p>
     <w:p>
       <w:pPr>
-        <w:pStyle w:val="DaftarParagraf"/>
+        <w:pStyle w:val="ListParagraph"/>
         <w:spacing w:line="360" w:lineRule="auto"/>
         <w:ind w:left="1260"/>
         <w:rPr>
@@ -7590,7 +7590,7 @@
     </w:p>
     <w:p>
       <w:pPr>
-        <w:pStyle w:val="DaftarParagraf"/>
+        <w:pStyle w:val="ListParagraph"/>
         <w:numPr>
           <w:ilvl w:val="0"/>
           <w:numId w:val="42"/>
@@ -7647,7 +7647,7 @@
     </w:p>
     <w:p>
       <w:pPr>
-        <w:pStyle w:val="DaftarParagraf"/>
+        <w:pStyle w:val="ListParagraph"/>
         <w:spacing w:line="360" w:lineRule="auto"/>
         <w:ind w:left="1260"/>
         <w:rPr>
@@ -7704,7 +7704,7 @@
     </w:p>
     <w:p>
       <w:pPr>
-        <w:pStyle w:val="DaftarParagraf"/>
+        <w:pStyle w:val="ListParagraph"/>
         <w:spacing w:line="360" w:lineRule="auto"/>
         <w:ind w:left="1260"/>
         <w:rPr>
@@ -7761,7 +7761,7 @@
     </w:p>
     <w:p>
       <w:pPr>
-        <w:pStyle w:val="DaftarParagraf"/>
+        <w:pStyle w:val="ListParagraph"/>
         <w:spacing w:line="360" w:lineRule="auto"/>
         <w:ind w:left="1260"/>
         <w:rPr>
@@ -7818,7 +7818,7 @@
     </w:p>
     <w:p>
       <w:pPr>
-        <w:pStyle w:val="DaftarParagraf"/>
+        <w:pStyle w:val="ListParagraph"/>
         <w:spacing w:line="360" w:lineRule="auto"/>
         <w:ind w:left="1260"/>
         <w:rPr>
@@ -7831,7 +7831,7 @@
     </w:p>
     <w:p>
       <w:pPr>
-        <w:pStyle w:val="DaftarParagraf"/>
+        <w:pStyle w:val="ListParagraph"/>
         <w:numPr>
           <w:ilvl w:val="0"/>
           <w:numId w:val="42"/>
@@ -7887,7 +7887,7 @@
     </w:p>
     <w:p>
       <w:pPr>
-        <w:pStyle w:val="DaftarParagraf"/>
+        <w:pStyle w:val="ListParagraph"/>
         <w:spacing w:line="360" w:lineRule="auto"/>
         <w:ind w:left="1260"/>
         <w:rPr>
@@ -7950,7 +7950,7 @@
     </w:p>
     <w:p>
       <w:pPr>
-        <w:pStyle w:val="DaftarParagraf"/>
+        <w:pStyle w:val="ListParagraph"/>
         <w:spacing w:line="360" w:lineRule="auto"/>
         <w:ind w:left="1260"/>
         <w:rPr>
@@ -8013,7 +8013,7 @@
     </w:p>
     <w:p>
       <w:pPr>
-        <w:pStyle w:val="DaftarParagraf"/>
+        <w:pStyle w:val="ListParagraph"/>
         <w:spacing w:line="360" w:lineRule="auto"/>
         <w:ind w:left="1260"/>
         <w:rPr>
@@ -8077,7 +8077,7 @@
     </w:p>
     <w:p>
       <w:pPr>
-        <w:pStyle w:val="DaftarParagraf"/>
+        <w:pStyle w:val="ListParagraph"/>
         <w:spacing w:line="360" w:lineRule="auto"/>
         <w:ind w:left="1260"/>
         <w:rPr>
@@ -8090,7 +8090,7 @@
     </w:p>
     <w:p>
       <w:pPr>
-        <w:pStyle w:val="DaftarParagraf"/>
+        <w:pStyle w:val="ListParagraph"/>
         <w:numPr>
           <w:ilvl w:val="0"/>
           <w:numId w:val="42"/>
@@ -8126,7 +8126,7 @@
     </w:p>
     <w:p>
       <w:pPr>
-        <w:pStyle w:val="DaftarParagraf"/>
+        <w:pStyle w:val="ListParagraph"/>
         <w:spacing w:line="360" w:lineRule="auto"/>
         <w:ind w:left="1260"/>
         <w:rPr>
@@ -8183,7 +8183,7 @@
     </w:p>
     <w:p>
       <w:pPr>
-        <w:pStyle w:val="DaftarParagraf"/>
+        <w:pStyle w:val="ListParagraph"/>
         <w:spacing w:line="360" w:lineRule="auto"/>
         <w:ind w:left="1260"/>
         <w:rPr>
@@ -8240,7 +8240,7 @@
     </w:p>
     <w:p>
       <w:pPr>
-        <w:pStyle w:val="DaftarParagraf"/>
+        <w:pStyle w:val="ListParagraph"/>
         <w:spacing w:line="360" w:lineRule="auto"/>
         <w:ind w:left="1260"/>
         <w:rPr>
@@ -8253,7 +8253,7 @@
     </w:p>
     <w:p>
       <w:pPr>
-        <w:pStyle w:val="DaftarParagraf"/>
+        <w:pStyle w:val="ListParagraph"/>
         <w:spacing w:line="360" w:lineRule="auto"/>
         <w:ind w:left="1260"/>
         <w:rPr>
@@ -8266,7 +8266,7 @@
     </w:p>
     <w:p>
       <w:pPr>
-        <w:pStyle w:val="DaftarParagraf"/>
+        <w:pStyle w:val="ListParagraph"/>
         <w:numPr>
           <w:ilvl w:val="1"/>
           <w:numId w:val="2"/>
@@ -8441,7 +8441,7 @@
     </w:p>
     <w:p>
       <w:pPr>
-        <w:pStyle w:val="DaftarParagraf"/>
+        <w:pStyle w:val="ListParagraph"/>
         <w:spacing w:line="360" w:lineRule="auto"/>
         <w:ind w:left="900"/>
         <w:rPr>
@@ -8454,7 +8454,7 @@
     </w:p>
     <w:p>
       <w:pPr>
-        <w:pStyle w:val="DaftarParagraf"/>
+        <w:pStyle w:val="ListParagraph"/>
         <w:numPr>
           <w:ilvl w:val="1"/>
           <w:numId w:val="2"/>
@@ -8709,7 +8709,7 @@
     </w:p>
     <w:p>
       <w:pPr>
-        <w:pStyle w:val="DaftarParagraf"/>
+        <w:pStyle w:val="ListParagraph"/>
         <w:rPr>
           <w:rFonts w:ascii="Times New Roman" w:hAnsi="Times New Roman" w:cs="Times New Roman"/>
           <w:sz w:val="22"/>
@@ -8720,7 +8720,7 @@
     </w:p>
     <w:p>
       <w:pPr>
-        <w:pStyle w:val="DaftarParagraf"/>
+        <w:pStyle w:val="ListParagraph"/>
         <w:spacing w:line="360" w:lineRule="auto"/>
         <w:ind w:left="900"/>
         <w:rPr>
@@ -8733,7 +8733,7 @@
     </w:p>
     <w:p>
       <w:pPr>
-        <w:pStyle w:val="DaftarParagraf"/>
+        <w:pStyle w:val="ListParagraph"/>
         <w:numPr>
           <w:ilvl w:val="1"/>
           <w:numId w:val="2"/>
@@ -9130,7 +9130,7 @@
     </w:p>
     <w:p>
       <w:pPr>
-        <w:pStyle w:val="DaftarParagraf"/>
+        <w:pStyle w:val="ListParagraph"/>
         <w:numPr>
           <w:ilvl w:val="0"/>
           <w:numId w:val="44"/>
@@ -9206,7 +9206,7 @@
     </w:p>
     <w:p>
       <w:pPr>
-        <w:pStyle w:val="DaftarParagraf"/>
+        <w:pStyle w:val="ListParagraph"/>
         <w:numPr>
           <w:ilvl w:val="0"/>
           <w:numId w:val="44"/>
@@ -9282,7 +9282,7 @@
     </w:p>
     <w:p>
       <w:pPr>
-        <w:pStyle w:val="DaftarParagraf"/>
+        <w:pStyle w:val="ListParagraph"/>
         <w:numPr>
           <w:ilvl w:val="0"/>
           <w:numId w:val="44"/>
@@ -9338,7 +9338,7 @@
     </w:p>
     <w:p>
       <w:pPr>
-        <w:pStyle w:val="DaftarParagraf"/>
+        <w:pStyle w:val="ListParagraph"/>
         <w:numPr>
           <w:ilvl w:val="0"/>
           <w:numId w:val="44"/>
@@ -9394,7 +9394,7 @@
     </w:p>
     <w:p>
       <w:pPr>
-        <w:pStyle w:val="DaftarParagraf"/>
+        <w:pStyle w:val="ListParagraph"/>
         <w:numPr>
           <w:ilvl w:val="0"/>
           <w:numId w:val="44"/>
@@ -9523,7 +9523,7 @@
     </w:p>
     <w:p>
       <w:pPr>
-        <w:pStyle w:val="DaftarParagraf"/>
+        <w:pStyle w:val="ListParagraph"/>
         <w:numPr>
           <w:ilvl w:val="0"/>
           <w:numId w:val="45"/>
@@ -9548,7 +9548,7 @@
     </w:p>
     <w:p>
       <w:pPr>
-        <w:pStyle w:val="DaftarParagraf"/>
+        <w:pStyle w:val="ListParagraph"/>
         <w:spacing w:line="360" w:lineRule="auto"/>
         <w:ind w:left="1260"/>
         <w:rPr>
@@ -9561,6 +9561,7 @@
       <w:r>
         <w:rPr>
           <w:rFonts w:ascii="Times New Roman" w:hAnsi="Times New Roman" w:cs="Times New Roman"/>
+          <w:noProof/>
           <w:sz w:val="22"/>
           <w:szCs w:val="22"/>
           <w:lang w:val="en-US"/>
@@ -9604,7 +9605,7 @@
     </w:p>
     <w:p>
       <w:pPr>
-        <w:pStyle w:val="DaftarParagraf"/>
+        <w:pStyle w:val="ListParagraph"/>
         <w:spacing w:line="360" w:lineRule="auto"/>
         <w:ind w:left="1260"/>
         <w:rPr>
@@ -9617,6 +9618,7 @@
       <w:r>
         <w:rPr>
           <w:rFonts w:ascii="Times New Roman" w:hAnsi="Times New Roman" w:cs="Times New Roman"/>
+          <w:noProof/>
           <w:sz w:val="22"/>
           <w:szCs w:val="22"/>
           <w:lang w:val="en-US"/>
@@ -9660,7 +9662,7 @@
     </w:p>
     <w:p>
       <w:pPr>
-        <w:pStyle w:val="DaftarParagraf"/>
+        <w:pStyle w:val="ListParagraph"/>
         <w:spacing w:line="360" w:lineRule="auto"/>
         <w:ind w:left="1260"/>
         <w:rPr>
@@ -9673,6 +9675,7 @@
       <w:r>
         <w:rPr>
           <w:rFonts w:ascii="Times New Roman" w:hAnsi="Times New Roman" w:cs="Times New Roman"/>
+          <w:noProof/>
           <w:sz w:val="22"/>
           <w:szCs w:val="22"/>
           <w:lang w:val="en-US"/>
@@ -9716,7 +9719,7 @@
     </w:p>
     <w:p>
       <w:pPr>
-        <w:pStyle w:val="DaftarParagraf"/>
+        <w:pStyle w:val="ListParagraph"/>
         <w:spacing w:line="360" w:lineRule="auto"/>
         <w:ind w:left="1260"/>
         <w:rPr>
@@ -9729,6 +9732,7 @@
       <w:r>
         <w:rPr>
           <w:rFonts w:ascii="Times New Roman" w:hAnsi="Times New Roman" w:cs="Times New Roman"/>
+          <w:noProof/>
           <w:sz w:val="22"/>
           <w:szCs w:val="22"/>
           <w:lang w:val="en-US"/>
@@ -9773,7 +9777,7 @@
     </w:p>
     <w:p>
       <w:pPr>
-        <w:pStyle w:val="DaftarParagraf"/>
+        <w:pStyle w:val="ListParagraph"/>
         <w:spacing w:line="360" w:lineRule="auto"/>
         <w:ind w:left="1260"/>
         <w:rPr>
@@ -9786,7 +9790,7 @@
     </w:p>
     <w:p>
       <w:pPr>
-        <w:pStyle w:val="DaftarParagraf"/>
+        <w:pStyle w:val="ListParagraph"/>
         <w:numPr>
           <w:ilvl w:val="0"/>
           <w:numId w:val="45"/>
@@ -9811,7 +9815,7 @@
     </w:p>
     <w:p>
       <w:pPr>
-        <w:pStyle w:val="DaftarParagraf"/>
+        <w:pStyle w:val="ListParagraph"/>
         <w:spacing w:line="360" w:lineRule="auto"/>
         <w:ind w:left="1260"/>
         <w:rPr>
@@ -9824,6 +9828,7 @@
       <w:r>
         <w:rPr>
           <w:rFonts w:ascii="Times New Roman" w:hAnsi="Times New Roman" w:cs="Times New Roman"/>
+          <w:noProof/>
           <w:sz w:val="22"/>
           <w:szCs w:val="22"/>
           <w:lang w:val="en-US"/>
@@ -9867,7 +9872,7 @@
     </w:p>
     <w:p>
       <w:pPr>
-        <w:pStyle w:val="DaftarParagraf"/>
+        <w:pStyle w:val="ListParagraph"/>
         <w:spacing w:line="360" w:lineRule="auto"/>
         <w:ind w:left="1260"/>
         <w:rPr>
@@ -9880,6 +9885,7 @@
       <w:r>
         <w:rPr>
           <w:rFonts w:ascii="Times New Roman" w:hAnsi="Times New Roman" w:cs="Times New Roman"/>
+          <w:noProof/>
           <w:sz w:val="22"/>
           <w:szCs w:val="22"/>
           <w:lang w:val="en-US"/>
@@ -9924,7 +9930,7 @@
     </w:p>
     <w:p>
       <w:pPr>
-        <w:pStyle w:val="DaftarParagraf"/>
+        <w:pStyle w:val="ListParagraph"/>
         <w:spacing w:line="360" w:lineRule="auto"/>
         <w:ind w:left="1260"/>
         <w:rPr>
@@ -9937,6 +9943,7 @@
       <w:r>
         <w:rPr>
           <w:rFonts w:ascii="Times New Roman" w:hAnsi="Times New Roman" w:cs="Times New Roman"/>
+          <w:noProof/>
           <w:sz w:val="22"/>
           <w:szCs w:val="22"/>
           <w:lang w:val="en-US"/>
@@ -9980,7 +9987,7 @@
     </w:p>
     <w:p>
       <w:pPr>
-        <w:pStyle w:val="DaftarParagraf"/>
+        <w:pStyle w:val="ListParagraph"/>
         <w:spacing w:line="360" w:lineRule="auto"/>
         <w:ind w:left="1260"/>
         <w:rPr>
@@ -9993,6 +10000,7 @@
       <w:r>
         <w:rPr>
           <w:rFonts w:ascii="Times New Roman" w:hAnsi="Times New Roman" w:cs="Times New Roman"/>
+          <w:noProof/>
           <w:sz w:val="22"/>
           <w:szCs w:val="22"/>
           <w:lang w:val="en-US"/>
@@ -10037,7 +10045,7 @@
     </w:p>
     <w:p>
       <w:pPr>
-        <w:pStyle w:val="DaftarParagraf"/>
+        <w:pStyle w:val="ListParagraph"/>
         <w:numPr>
           <w:ilvl w:val="0"/>
           <w:numId w:val="45"/>
@@ -10062,7 +10070,7 @@
     </w:p>
     <w:p>
       <w:pPr>
-        <w:pStyle w:val="DaftarParagraf"/>
+        <w:pStyle w:val="ListParagraph"/>
         <w:spacing w:line="360" w:lineRule="auto"/>
         <w:ind w:left="1260"/>
         <w:rPr>
@@ -10075,6 +10083,7 @@
       <w:r>
         <w:rPr>
           <w:rFonts w:ascii="Times New Roman" w:hAnsi="Times New Roman" w:cs="Times New Roman"/>
+          <w:noProof/>
           <w:sz w:val="22"/>
           <w:szCs w:val="22"/>
           <w:lang w:val="en-US"/>
@@ -10118,7 +10127,7 @@
     </w:p>
     <w:p>
       <w:pPr>
-        <w:pStyle w:val="DaftarParagraf"/>
+        <w:pStyle w:val="ListParagraph"/>
         <w:spacing w:line="360" w:lineRule="auto"/>
         <w:ind w:left="1260"/>
         <w:rPr>
@@ -10131,6 +10140,7 @@
       <w:r>
         <w:rPr>
           <w:rFonts w:ascii="Times New Roman" w:hAnsi="Times New Roman" w:cs="Times New Roman"/>
+          <w:noProof/>
           <w:sz w:val="22"/>
           <w:szCs w:val="22"/>
           <w:lang w:val="en-US"/>
@@ -10174,7 +10184,7 @@
     </w:p>
     <w:p>
       <w:pPr>
-        <w:pStyle w:val="DaftarParagraf"/>
+        <w:pStyle w:val="ListParagraph"/>
         <w:spacing w:line="360" w:lineRule="auto"/>
         <w:ind w:left="1260"/>
         <w:rPr>
@@ -10187,6 +10197,7 @@
       <w:r>
         <w:rPr>
           <w:rFonts w:ascii="Times New Roman" w:hAnsi="Times New Roman" w:cs="Times New Roman"/>
+          <w:noProof/>
           <w:sz w:val="22"/>
           <w:szCs w:val="22"/>
           <w:lang w:val="en-US"/>
@@ -10231,7 +10242,7 @@
     </w:p>
     <w:p>
       <w:pPr>
-        <w:pStyle w:val="DaftarParagraf"/>
+        <w:pStyle w:val="ListParagraph"/>
         <w:spacing w:line="360" w:lineRule="auto"/>
         <w:ind w:left="1260"/>
         <w:rPr>
@@ -10244,6 +10255,7 @@
       <w:r>
         <w:rPr>
           <w:rFonts w:ascii="Times New Roman" w:hAnsi="Times New Roman" w:cs="Times New Roman"/>
+          <w:noProof/>
           <w:sz w:val="22"/>
           <w:szCs w:val="22"/>
           <w:lang w:val="en-US"/>
@@ -10287,7 +10299,7 @@
     </w:p>
     <w:p>
       <w:pPr>
-        <w:pStyle w:val="DaftarParagraf"/>
+        <w:pStyle w:val="ListParagraph"/>
         <w:numPr>
           <w:ilvl w:val="0"/>
           <w:numId w:val="45"/>
@@ -10312,7 +10324,7 @@
     </w:p>
     <w:p>
       <w:pPr>
-        <w:pStyle w:val="DaftarParagraf"/>
+        <w:pStyle w:val="ListParagraph"/>
         <w:spacing w:line="360" w:lineRule="auto"/>
         <w:ind w:left="1260"/>
         <w:rPr>
@@ -10325,6 +10337,7 @@
       <w:r>
         <w:rPr>
           <w:rFonts w:ascii="Times New Roman" w:hAnsi="Times New Roman" w:cs="Times New Roman"/>
+          <w:noProof/>
           <w:sz w:val="22"/>
           <w:szCs w:val="22"/>
           <w:lang w:val="en-US"/>
@@ -10368,7 +10381,7 @@
     </w:p>
     <w:p>
       <w:pPr>
-        <w:pStyle w:val="DaftarParagraf"/>
+        <w:pStyle w:val="ListParagraph"/>
         <w:spacing w:line="360" w:lineRule="auto"/>
         <w:ind w:left="1260"/>
         <w:rPr>
@@ -10381,6 +10394,7 @@
       <w:r>
         <w:rPr>
           <w:rFonts w:ascii="Times New Roman" w:hAnsi="Times New Roman" w:cs="Times New Roman"/>
+          <w:noProof/>
           <w:sz w:val="22"/>
           <w:szCs w:val="22"/>
           <w:lang w:val="en-US"/>
@@ -10425,7 +10439,7 @@
     </w:p>
     <w:p>
       <w:pPr>
-        <w:pStyle w:val="DaftarParagraf"/>
+        <w:pStyle w:val="ListParagraph"/>
         <w:spacing w:line="360" w:lineRule="auto"/>
         <w:ind w:left="1260"/>
         <w:rPr>
@@ -10438,6 +10452,7 @@
       <w:r>
         <w:rPr>
           <w:rFonts w:ascii="Times New Roman" w:hAnsi="Times New Roman" w:cs="Times New Roman"/>
+          <w:noProof/>
           <w:sz w:val="22"/>
           <w:szCs w:val="22"/>
           <w:lang w:val="en-US"/>
@@ -10481,7 +10496,7 @@
     </w:p>
     <w:p>
       <w:pPr>
-        <w:pStyle w:val="DaftarParagraf"/>
+        <w:pStyle w:val="ListParagraph"/>
         <w:spacing w:line="360" w:lineRule="auto"/>
         <w:ind w:left="1260"/>
         <w:rPr>
@@ -10494,6 +10509,7 @@
       <w:r>
         <w:rPr>
           <w:rFonts w:ascii="Times New Roman" w:hAnsi="Times New Roman" w:cs="Times New Roman"/>
+          <w:noProof/>
           <w:sz w:val="22"/>
           <w:szCs w:val="22"/>
           <w:lang w:val="en-US"/>
@@ -10538,7 +10554,7 @@
     </w:p>
     <w:p>
       <w:pPr>
-        <w:pStyle w:val="DaftarParagraf"/>
+        <w:pStyle w:val="ListParagraph"/>
         <w:spacing w:line="360" w:lineRule="auto"/>
         <w:ind w:left="1260"/>
         <w:rPr>
@@ -10551,7 +10567,7 @@
     </w:p>
     <w:p>
       <w:pPr>
-        <w:pStyle w:val="DaftarParagraf"/>
+        <w:pStyle w:val="ListParagraph"/>
         <w:numPr>
           <w:ilvl w:val="1"/>
           <w:numId w:val="2"/>
@@ -10779,7 +10795,7 @@
     </w:p>
     <w:p>
       <w:pPr>
-        <w:pStyle w:val="DaftarParagraf"/>
+        <w:pStyle w:val="ListParagraph"/>
         <w:numPr>
           <w:ilvl w:val="0"/>
           <w:numId w:val="46"/>
@@ -10804,7 +10820,7 @@
     </w:p>
     <w:p>
       <w:pPr>
-        <w:pStyle w:val="DaftarParagraf"/>
+        <w:pStyle w:val="ListParagraph"/>
         <w:spacing w:line="360" w:lineRule="auto"/>
         <w:ind w:left="1260"/>
         <w:rPr>
@@ -10817,6 +10833,7 @@
       <w:r>
         <w:rPr>
           <w:rFonts w:ascii="Times New Roman" w:hAnsi="Times New Roman" w:cs="Times New Roman"/>
+          <w:noProof/>
           <w:sz w:val="22"/>
           <w:szCs w:val="22"/>
           <w:lang w:val="en-US"/>
@@ -10860,7 +10877,7 @@
     </w:p>
     <w:p>
       <w:pPr>
-        <w:pStyle w:val="DaftarParagraf"/>
+        <w:pStyle w:val="ListParagraph"/>
         <w:numPr>
           <w:ilvl w:val="0"/>
           <w:numId w:val="46"/>
@@ -10885,7 +10902,7 @@
     </w:p>
     <w:p>
       <w:pPr>
-        <w:pStyle w:val="DaftarParagraf"/>
+        <w:pStyle w:val="ListParagraph"/>
         <w:spacing w:line="360" w:lineRule="auto"/>
         <w:ind w:left="1260"/>
         <w:rPr>
@@ -10898,6 +10915,7 @@
       <w:r>
         <w:rPr>
           <w:rFonts w:ascii="Times New Roman" w:hAnsi="Times New Roman" w:cs="Times New Roman"/>
+          <w:noProof/>
           <w:sz w:val="22"/>
           <w:szCs w:val="22"/>
           <w:lang w:val="en-US"/>
@@ -10942,7 +10960,7 @@
     </w:p>
     <w:p>
       <w:pPr>
-        <w:pStyle w:val="DaftarParagraf"/>
+        <w:pStyle w:val="ListParagraph"/>
         <w:numPr>
           <w:ilvl w:val="0"/>
           <w:numId w:val="46"/>
@@ -10967,7 +10985,7 @@
     </w:p>
     <w:p>
       <w:pPr>
-        <w:pStyle w:val="DaftarParagraf"/>
+        <w:pStyle w:val="ListParagraph"/>
         <w:spacing w:line="360" w:lineRule="auto"/>
         <w:ind w:left="1260"/>
         <w:rPr>
@@ -10980,6 +10998,7 @@
       <w:r>
         <w:rPr>
           <w:rFonts w:ascii="Times New Roman" w:hAnsi="Times New Roman" w:cs="Times New Roman"/>
+          <w:noProof/>
           <w:sz w:val="22"/>
           <w:szCs w:val="22"/>
           <w:lang w:val="en-US"/>
@@ -11023,7 +11042,7 @@
     </w:p>
     <w:p>
       <w:pPr>
-        <w:pStyle w:val="DaftarParagraf"/>
+        <w:pStyle w:val="ListParagraph"/>
         <w:numPr>
           <w:ilvl w:val="1"/>
           <w:numId w:val="2"/>
@@ -11280,7 +11299,7 @@
     </w:p>
     <w:p>
       <w:pPr>
-        <w:pStyle w:val="DaftarParagraf"/>
+        <w:pStyle w:val="ListParagraph"/>
         <w:numPr>
           <w:ilvl w:val="0"/>
           <w:numId w:val="51"/>
@@ -11305,7 +11324,7 @@
     </w:p>
     <w:p>
       <w:pPr>
-        <w:pStyle w:val="DaftarParagraf"/>
+        <w:pStyle w:val="ListParagraph"/>
         <w:spacing w:line="360" w:lineRule="auto"/>
         <w:ind w:left="1260"/>
         <w:rPr>
@@ -11318,6 +11337,7 @@
       <w:r>
         <w:rPr>
           <w:rFonts w:ascii="Times New Roman" w:hAnsi="Times New Roman" w:cs="Times New Roman"/>
+          <w:noProof/>
           <w:sz w:val="22"/>
           <w:szCs w:val="22"/>
           <w:lang w:val="en-US"/>
@@ -11362,7 +11382,7 @@
     </w:p>
     <w:p>
       <w:pPr>
-        <w:pStyle w:val="DaftarParagraf"/>
+        <w:pStyle w:val="ListParagraph"/>
         <w:numPr>
           <w:ilvl w:val="0"/>
           <w:numId w:val="51"/>
@@ -11387,7 +11407,7 @@
     </w:p>
     <w:p>
       <w:pPr>
-        <w:pStyle w:val="DaftarParagraf"/>
+        <w:pStyle w:val="ListParagraph"/>
         <w:spacing w:line="360" w:lineRule="auto"/>
         <w:ind w:left="1260"/>
         <w:rPr>
@@ -11400,6 +11420,7 @@
       <w:r>
         <w:rPr>
           <w:rFonts w:ascii="Times New Roman" w:hAnsi="Times New Roman" w:cs="Times New Roman"/>
+          <w:noProof/>
           <w:sz w:val="22"/>
           <w:szCs w:val="22"/>
           <w:lang w:val="en-US"/>
@@ -11443,7 +11464,7 @@
     </w:p>
     <w:p>
       <w:pPr>
-        <w:pStyle w:val="DaftarParagraf"/>
+        <w:pStyle w:val="ListParagraph"/>
         <w:numPr>
           <w:ilvl w:val="0"/>
           <w:numId w:val="51"/>
@@ -11468,7 +11489,7 @@
     </w:p>
     <w:p>
       <w:pPr>
-        <w:pStyle w:val="DaftarParagraf"/>
+        <w:pStyle w:val="ListParagraph"/>
         <w:spacing w:line="360" w:lineRule="auto"/>
         <w:ind w:left="1260"/>
         <w:rPr>
@@ -11481,6 +11502,7 @@
       <w:r>
         <w:rPr>
           <w:rFonts w:ascii="Times New Roman" w:hAnsi="Times New Roman" w:cs="Times New Roman"/>
+          <w:noProof/>
           <w:sz w:val="22"/>
           <w:szCs w:val="22"/>
           <w:lang w:val="en-US"/>
@@ -11524,7 +11546,7 @@
     </w:p>
     <w:p>
       <w:pPr>
-        <w:pStyle w:val="DaftarParagraf"/>
+        <w:pStyle w:val="ListParagraph"/>
         <w:spacing w:line="360" w:lineRule="auto"/>
         <w:ind w:left="900"/>
         <w:rPr>
@@ -11537,7 +11559,7 @@
     </w:p>
     <w:p>
       <w:pPr>
-        <w:pStyle w:val="DaftarParagraf"/>
+        <w:pStyle w:val="ListParagraph"/>
         <w:numPr>
           <w:ilvl w:val="1"/>
           <w:numId w:val="50"/>
@@ -11994,7 +12016,7 @@
     </w:p>
     <w:p>
       <w:pPr>
-        <w:pStyle w:val="DaftarParagraf"/>
+        <w:pStyle w:val="ListParagraph"/>
         <w:spacing w:line="360" w:lineRule="auto"/>
         <w:ind w:left="900"/>
         <w:rPr>
@@ -12007,7 +12029,7 @@
     </w:p>
     <w:p>
       <w:pPr>
-        <w:pStyle w:val="DaftarParagraf"/>
+        <w:pStyle w:val="ListParagraph"/>
         <w:numPr>
           <w:ilvl w:val="1"/>
           <w:numId w:val="50"/>
@@ -12325,7 +12347,7 @@
     <w:bookmarkEnd w:id="1"/>
     <w:p>
       <w:pPr>
-        <w:pStyle w:val="DaftarParagraf"/>
+        <w:pStyle w:val="ListParagraph"/>
         <w:spacing w:line="360" w:lineRule="auto"/>
         <w:ind w:left="900"/>
         <w:jc w:val="both"/>
@@ -12336,7 +12358,7 @@
     </w:p>
     <w:p>
       <w:pPr>
-        <w:pStyle w:val="DaftarParagraf"/>
+        <w:pStyle w:val="ListParagraph"/>
         <w:numPr>
           <w:ilvl w:val="0"/>
           <w:numId w:val="50"/>
@@ -12354,7 +12376,7 @@
     </w:p>
     <w:p>
       <w:pPr>
-        <w:pStyle w:val="DaftarParagraf"/>
+        <w:pStyle w:val="ListParagraph"/>
         <w:ind w:left="360"/>
         <w:jc w:val="both"/>
         <w:rPr>
@@ -12374,7 +12396,7 @@
     </w:p>
     <w:p>
       <w:pPr>
-        <w:pStyle w:val="DaftarParagraf"/>
+        <w:pStyle w:val="ListParagraph"/>
         <w:ind w:left="360"/>
         <w:jc w:val="center"/>
         <w:rPr>
@@ -12429,7 +12451,7 @@
     </w:p>
     <w:p>
       <w:pPr>
-        <w:pStyle w:val="DaftarParagraf"/>
+        <w:pStyle w:val="ListParagraph"/>
         <w:ind w:left="360"/>
         <w:jc w:val="both"/>
         <w:rPr>
@@ -12457,7 +12479,7 @@
     </w:p>
     <w:p>
       <w:pPr>
-        <w:pStyle w:val="DaftarParagraf"/>
+        <w:pStyle w:val="ListParagraph"/>
         <w:ind w:left="360"/>
         <w:jc w:val="both"/>
         <w:rPr>
@@ -12469,7 +12491,7 @@
     </w:p>
     <w:p>
       <w:pPr>
-        <w:pStyle w:val="DaftarParagraf"/>
+        <w:pStyle w:val="ListParagraph"/>
         <w:ind w:left="360"/>
         <w:jc w:val="both"/>
         <w:rPr>
@@ -12489,7 +12511,7 @@
     </w:p>
     <w:p>
       <w:pPr>
-        <w:pStyle w:val="DaftarParagraf"/>
+        <w:pStyle w:val="ListParagraph"/>
         <w:ind w:left="360"/>
         <w:jc w:val="both"/>
         <w:rPr>
@@ -12501,7 +12523,7 @@
     </w:p>
     <w:p>
       <w:pPr>
-        <w:pStyle w:val="DaftarParagraf"/>
+        <w:pStyle w:val="ListParagraph"/>
         <w:ind w:left="360"/>
         <w:jc w:val="both"/>
         <w:rPr>
@@ -12538,7 +12560,7 @@
     </w:p>
     <w:p>
       <w:pPr>
-        <w:pStyle w:val="DaftarParagraf"/>
+        <w:pStyle w:val="ListParagraph"/>
         <w:ind w:left="360"/>
         <w:jc w:val="both"/>
         <w:rPr>
@@ -12550,7 +12572,7 @@
     </w:p>
     <w:p>
       <w:pPr>
-        <w:pStyle w:val="DaftarParagraf"/>
+        <w:pStyle w:val="ListParagraph"/>
         <w:ind w:left="360"/>
         <w:jc w:val="both"/>
         <w:rPr>
@@ -12570,7 +12592,7 @@
     </w:p>
     <w:p>
       <w:pPr>
-        <w:pStyle w:val="DaftarParagraf"/>
+        <w:pStyle w:val="ListParagraph"/>
         <w:ind w:left="360"/>
         <w:jc w:val="both"/>
         <w:rPr>
@@ -12582,7 +12604,7 @@
     </w:p>
     <w:p>
       <w:pPr>
-        <w:pStyle w:val="DaftarParagraf"/>
+        <w:pStyle w:val="ListParagraph"/>
         <w:ind w:left="360"/>
         <w:jc w:val="center"/>
         <w:rPr>
@@ -12637,7 +12659,7 @@
     </w:p>
     <w:p>
       <w:pPr>
-        <w:pStyle w:val="DaftarParagraf"/>
+        <w:pStyle w:val="ListParagraph"/>
         <w:ind w:left="360"/>
         <w:jc w:val="both"/>
         <w:rPr>
@@ -12649,7 +12671,7 @@
     </w:p>
     <w:p>
       <w:pPr>
-        <w:pStyle w:val="DaftarParagraf"/>
+        <w:pStyle w:val="ListParagraph"/>
         <w:ind w:left="360"/>
         <w:jc w:val="center"/>
         <w:rPr>
@@ -12704,7 +12726,7 @@
     </w:p>
     <w:p>
       <w:pPr>
-        <w:pStyle w:val="DaftarParagraf"/>
+        <w:pStyle w:val="ListParagraph"/>
         <w:ind w:left="360"/>
         <w:jc w:val="both"/>
         <w:rPr>
@@ -12724,7 +12746,7 @@
     </w:p>
     <w:p>
       <w:pPr>
-        <w:pStyle w:val="DaftarParagraf"/>
+        <w:pStyle w:val="ListParagraph"/>
         <w:ind w:left="360"/>
         <w:jc w:val="both"/>
         <w:rPr>
@@ -12736,7 +12758,7 @@
     </w:p>
     <w:p>
       <w:pPr>
-        <w:pStyle w:val="DaftarParagraf"/>
+        <w:pStyle w:val="ListParagraph"/>
         <w:ind w:left="360"/>
         <w:jc w:val="both"/>
         <w:rPr>
@@ -12756,7 +12778,7 @@
     </w:p>
     <w:p>
       <w:pPr>
-        <w:pStyle w:val="DaftarParagraf"/>
+        <w:pStyle w:val="ListParagraph"/>
         <w:ind w:left="360"/>
         <w:jc w:val="center"/>
         <w:rPr>
@@ -12823,7 +12845,7 @@
     </w:p>
     <w:p>
       <w:pPr>
-        <w:pStyle w:val="DaftarParagraf"/>
+        <w:pStyle w:val="ListParagraph"/>
         <w:ind w:left="360"/>
         <w:jc w:val="both"/>
         <w:rPr>
@@ -12835,7 +12857,7 @@
     </w:p>
     <w:p>
       <w:pPr>
-        <w:pStyle w:val="DaftarParagraf"/>
+        <w:pStyle w:val="ListParagraph"/>
         <w:ind w:left="360"/>
         <w:jc w:val="center"/>
         <w:rPr>
@@ -12901,7 +12923,7 @@
     </w:p>
     <w:p>
       <w:pPr>
-        <w:pStyle w:val="DaftarParagraf"/>
+        <w:pStyle w:val="ListParagraph"/>
         <w:ind w:left="360"/>
         <w:jc w:val="center"/>
         <w:rPr>
@@ -12913,7 +12935,7 @@
     </w:p>
     <w:p>
       <w:pPr>
-        <w:pStyle w:val="DaftarParagraf"/>
+        <w:pStyle w:val="ListParagraph"/>
         <w:ind w:left="360"/>
         <w:jc w:val="both"/>
         <w:rPr>
@@ -12933,7 +12955,7 @@
     </w:p>
     <w:p>
       <w:pPr>
-        <w:pStyle w:val="DaftarParagraf"/>
+        <w:pStyle w:val="ListParagraph"/>
         <w:ind w:left="360"/>
         <w:jc w:val="center"/>
         <w:rPr>
@@ -12999,7 +13021,7 @@
     </w:p>
     <w:p>
       <w:pPr>
-        <w:pStyle w:val="DaftarParagraf"/>
+        <w:pStyle w:val="ListParagraph"/>
         <w:ind w:left="360"/>
         <w:jc w:val="center"/>
         <w:rPr>
@@ -13011,7 +13033,7 @@
     </w:p>
     <w:p>
       <w:pPr>
-        <w:pStyle w:val="DaftarParagraf"/>
+        <w:pStyle w:val="ListParagraph"/>
         <w:ind w:left="360"/>
         <w:jc w:val="center"/>
         <w:rPr>
@@ -13023,7 +13045,7 @@
     </w:p>
     <w:p>
       <w:pPr>
-        <w:pStyle w:val="DaftarParagraf"/>
+        <w:pStyle w:val="ListParagraph"/>
         <w:ind w:left="360"/>
         <w:jc w:val="center"/>
         <w:rPr>
@@ -13035,7 +13057,7 @@
     </w:p>
     <w:p>
       <w:pPr>
-        <w:pStyle w:val="DaftarParagraf"/>
+        <w:pStyle w:val="ListParagraph"/>
         <w:ind w:left="360"/>
         <w:jc w:val="center"/>
         <w:rPr>
@@ -13047,7 +13069,7 @@
     </w:p>
     <w:p>
       <w:pPr>
-        <w:pStyle w:val="DaftarParagraf"/>
+        <w:pStyle w:val="ListParagraph"/>
         <w:ind w:left="360"/>
         <w:jc w:val="center"/>
         <w:rPr>
@@ -13059,7 +13081,7 @@
     </w:p>
     <w:p>
       <w:pPr>
-        <w:pStyle w:val="DaftarParagraf"/>
+        <w:pStyle w:val="ListParagraph"/>
         <w:ind w:left="360"/>
         <w:jc w:val="center"/>
         <w:rPr>
@@ -13071,7 +13093,7 @@
     </w:p>
     <w:p>
       <w:pPr>
-        <w:pStyle w:val="DaftarParagraf"/>
+        <w:pStyle w:val="ListParagraph"/>
         <w:ind w:left="360"/>
         <w:jc w:val="center"/>
         <w:rPr>
@@ -13083,7 +13105,7 @@
     </w:p>
     <w:p>
       <w:pPr>
-        <w:pStyle w:val="DaftarParagraf"/>
+        <w:pStyle w:val="ListParagraph"/>
         <w:ind w:left="360"/>
         <w:jc w:val="center"/>
         <w:rPr>
@@ -13095,7 +13117,7 @@
     </w:p>
     <w:p>
       <w:pPr>
-        <w:pStyle w:val="DaftarParagraf"/>
+        <w:pStyle w:val="ListParagraph"/>
         <w:ind w:left="360"/>
         <w:jc w:val="center"/>
         <w:rPr>
@@ -13107,7 +13129,7 @@
     </w:p>
     <w:p>
       <w:pPr>
-        <w:pStyle w:val="DaftarParagraf"/>
+        <w:pStyle w:val="ListParagraph"/>
         <w:ind w:left="360"/>
         <w:jc w:val="center"/>
         <w:rPr>
@@ -13119,7 +13141,7 @@
     </w:p>
     <w:p>
       <w:pPr>
-        <w:pStyle w:val="DaftarParagraf"/>
+        <w:pStyle w:val="ListParagraph"/>
         <w:ind w:left="360"/>
         <w:jc w:val="center"/>
         <w:rPr>
@@ -13131,7 +13153,7 @@
     </w:p>
     <w:p>
       <w:pPr>
-        <w:pStyle w:val="DaftarParagraf"/>
+        <w:pStyle w:val="ListParagraph"/>
         <w:ind w:left="360"/>
         <w:jc w:val="center"/>
         <w:rPr>
@@ -13143,7 +13165,7 @@
     </w:p>
     <w:p>
       <w:pPr>
-        <w:pStyle w:val="DaftarParagraf"/>
+        <w:pStyle w:val="ListParagraph"/>
         <w:ind w:left="360"/>
         <w:jc w:val="center"/>
         <w:rPr>
@@ -13155,7 +13177,7 @@
     </w:p>
     <w:p>
       <w:pPr>
-        <w:pStyle w:val="DaftarParagraf"/>
+        <w:pStyle w:val="ListParagraph"/>
         <w:ind w:left="360"/>
         <w:jc w:val="both"/>
         <w:rPr>
@@ -13175,7 +13197,7 @@
     </w:p>
     <w:p>
       <w:pPr>
-        <w:pStyle w:val="DaftarParagraf"/>
+        <w:pStyle w:val="ListParagraph"/>
         <w:ind w:left="360"/>
         <w:jc w:val="center"/>
         <w:rPr>
@@ -13230,7 +13252,7 @@
     </w:p>
     <w:p>
       <w:pPr>
-        <w:pStyle w:val="DaftarParagraf"/>
+        <w:pStyle w:val="ListParagraph"/>
         <w:ind w:left="360"/>
         <w:jc w:val="both"/>
         <w:rPr>
@@ -13250,7 +13272,7 @@
     </w:p>
     <w:p>
       <w:pPr>
-        <w:pStyle w:val="DaftarParagraf"/>
+        <w:pStyle w:val="ListParagraph"/>
         <w:ind w:left="360"/>
         <w:jc w:val="both"/>
         <w:rPr>
@@ -13262,7 +13284,7 @@
     </w:p>
     <w:p>
       <w:pPr>
-        <w:pStyle w:val="DaftarParagraf"/>
+        <w:pStyle w:val="ListParagraph"/>
         <w:ind w:left="360"/>
         <w:jc w:val="both"/>
         <w:rPr>
@@ -13290,7 +13312,7 @@
     </w:p>
     <w:p>
       <w:pPr>
-        <w:pStyle w:val="DaftarParagraf"/>
+        <w:pStyle w:val="ListParagraph"/>
         <w:ind w:left="360"/>
         <w:jc w:val="both"/>
         <w:rPr>
@@ -13302,7 +13324,7 @@
     </w:p>
     <w:p>
       <w:pPr>
-        <w:pStyle w:val="DaftarParagraf"/>
+        <w:pStyle w:val="ListParagraph"/>
         <w:ind w:left="360"/>
         <w:jc w:val="both"/>
         <w:rPr>
@@ -13322,7 +13344,7 @@
     </w:p>
     <w:p>
       <w:pPr>
-        <w:pStyle w:val="DaftarParagraf"/>
+        <w:pStyle w:val="ListParagraph"/>
         <w:ind w:left="360"/>
         <w:jc w:val="both"/>
         <w:rPr>
@@ -13334,7 +13356,7 @@
     </w:p>
     <w:p>
       <w:pPr>
-        <w:pStyle w:val="DaftarParagraf"/>
+        <w:pStyle w:val="ListParagraph"/>
         <w:ind w:left="360"/>
         <w:jc w:val="both"/>
         <w:rPr>
@@ -13354,7 +13376,7 @@
     </w:p>
     <w:p>
       <w:pPr>
-        <w:pStyle w:val="DaftarParagraf"/>
+        <w:pStyle w:val="ListParagraph"/>
         <w:spacing w:line="360" w:lineRule="auto"/>
         <w:ind w:left="360"/>
         <w:jc w:val="center"/>
@@ -13423,7 +13445,7 @@
     </w:p>
     <w:p>
       <w:pPr>
-        <w:pStyle w:val="DaftarParagraf"/>
+        <w:pStyle w:val="ListParagraph"/>
         <w:tabs>
           <w:tab w:val="left" w:pos="1890"/>
         </w:tabs>
@@ -13494,7 +13516,7 @@
     </w:p>
     <w:p>
       <w:pPr>
-        <w:pStyle w:val="DaftarParagraf"/>
+        <w:pStyle w:val="ListParagraph"/>
         <w:ind w:left="360"/>
         <w:jc w:val="center"/>
         <w:rPr>
@@ -13560,7 +13582,7 @@
     </w:p>
     <w:p>
       <w:pPr>
-        <w:pStyle w:val="DaftarParagraf"/>
+        <w:pStyle w:val="ListParagraph"/>
         <w:ind w:left="360"/>
         <w:jc w:val="both"/>
         <w:rPr>
@@ -13588,7 +13610,7 @@
     </w:p>
     <w:p>
       <w:pPr>
-        <w:pStyle w:val="DaftarParagraf"/>
+        <w:pStyle w:val="ListParagraph"/>
         <w:ind w:left="360"/>
         <w:jc w:val="both"/>
         <w:rPr>
@@ -13600,7 +13622,7 @@
     </w:p>
     <w:p>
       <w:pPr>
-        <w:pStyle w:val="DaftarParagraf"/>
+        <w:pStyle w:val="ListParagraph"/>
         <w:ind w:left="360"/>
         <w:jc w:val="both"/>
         <w:rPr>
@@ -13621,7 +13643,7 @@
     </w:p>
     <w:p>
       <w:pPr>
-        <w:pStyle w:val="DaftarParagraf"/>
+        <w:pStyle w:val="ListParagraph"/>
         <w:spacing w:line="360" w:lineRule="auto"/>
         <w:ind w:left="1260"/>
         <w:rPr>
@@ -13634,7 +13656,7 @@
     </w:p>
     <w:p>
       <w:pPr>
-        <w:pStyle w:val="DaftarParagraf"/>
+        <w:pStyle w:val="ListParagraph"/>
         <w:spacing w:line="360" w:lineRule="auto"/>
         <w:ind w:left="1260"/>
         <w:rPr>
@@ -13647,7 +13669,7 @@
     </w:p>
     <w:p>
       <w:pPr>
-        <w:pStyle w:val="DaftarParagraf"/>
+        <w:pStyle w:val="ListParagraph"/>
         <w:ind w:left="360"/>
         <w:jc w:val="both"/>
         <w:rPr>
@@ -13659,7 +13681,7 @@
     </w:p>
     <w:p>
       <w:pPr>
-        <w:pStyle w:val="DaftarParagraf"/>
+        <w:pStyle w:val="ListParagraph"/>
         <w:ind w:left="360"/>
         <w:jc w:val="both"/>
         <w:rPr>
@@ -13671,7 +13693,7 @@
     </w:p>
     <w:p>
       <w:pPr>
-        <w:pStyle w:val="DaftarParagraf"/>
+        <w:pStyle w:val="ListParagraph"/>
         <w:numPr>
           <w:ilvl w:val="0"/>
           <w:numId w:val="50"/>
@@ -13690,7 +13712,7 @@
     </w:p>
     <w:p>
       <w:pPr>
-        <w:pStyle w:val="DaftarParagraf"/>
+        <w:pStyle w:val="ListParagraph"/>
         <w:spacing w:before="100" w:beforeAutospacing="1" w:after="100" w:afterAutospacing="1" w:line="240" w:lineRule="auto"/>
         <w:ind w:left="360"/>
         <w:jc w:val="both"/>
@@ -13717,7 +13739,7 @@
     </w:p>
     <w:p>
       <w:pPr>
-        <w:pStyle w:val="DaftarParagraf"/>
+        <w:pStyle w:val="ListParagraph"/>
         <w:spacing w:before="100" w:beforeAutospacing="1" w:after="100" w:afterAutospacing="1" w:line="240" w:lineRule="auto"/>
         <w:ind w:left="360"/>
         <w:jc w:val="both"/>
@@ -13728,7 +13750,7 @@
     </w:p>
     <w:p>
       <w:pPr>
-        <w:pStyle w:val="DaftarParagraf"/>
+        <w:pStyle w:val="ListParagraph"/>
         <w:numPr>
           <w:ilvl w:val="0"/>
           <w:numId w:val="50"/>
@@ -13987,7 +14009,7 @@
     </w:p>
     <w:p>
       <w:pPr>
-        <w:pStyle w:val="DaftarParagraf"/>
+        <w:pStyle w:val="ListParagraph"/>
         <w:numPr>
           <w:ilvl w:val="0"/>
           <w:numId w:val="40"/>
@@ -14117,7 +14139,7 @@
     </w:p>
     <w:p>
       <w:pPr>
-        <w:pStyle w:val="DaftarParagraf"/>
+        <w:pStyle w:val="ListParagraph"/>
         <w:ind w:left="360"/>
         <w:rPr>
           <w:rFonts w:ascii="Times New Roman" w:hAnsi="Times New Roman" w:cs="Times New Roman"/>
@@ -14128,7 +14150,7 @@
     </w:p>
     <w:p>
       <w:pPr>
-        <w:pStyle w:val="DaftarParagraf"/>
+        <w:pStyle w:val="ListParagraph"/>
         <w:ind w:left="360"/>
         <w:rPr>
           <w:rFonts w:ascii="Times New Roman" w:hAnsi="Times New Roman" w:cs="Times New Roman"/>
@@ -14139,7 +14161,7 @@
     </w:p>
     <w:p>
       <w:pPr>
-        <w:pStyle w:val="DaftarParagraf"/>
+        <w:pStyle w:val="ListParagraph"/>
         <w:ind w:left="360"/>
         <w:rPr>
           <w:rFonts w:ascii="Times New Roman" w:hAnsi="Times New Roman" w:cs="Times New Roman"/>
@@ -14150,7 +14172,7 @@
     </w:p>
     <w:p>
       <w:pPr>
-        <w:pStyle w:val="DaftarParagraf"/>
+        <w:pStyle w:val="ListParagraph"/>
         <w:ind w:left="360"/>
         <w:rPr>
           <w:rFonts w:ascii="Times New Roman" w:hAnsi="Times New Roman" w:cs="Times New Roman"/>
@@ -14161,7 +14183,7 @@
     </w:p>
     <w:p>
       <w:pPr>
-        <w:pStyle w:val="DaftarParagraf"/>
+        <w:pStyle w:val="ListParagraph"/>
         <w:ind w:left="360"/>
         <w:rPr>
           <w:rFonts w:ascii="Times New Roman" w:hAnsi="Times New Roman" w:cs="Times New Roman"/>
@@ -14172,7 +14194,7 @@
     </w:p>
     <w:p>
       <w:pPr>
-        <w:pStyle w:val="DaftarParagraf"/>
+        <w:pStyle w:val="ListParagraph"/>
         <w:numPr>
           <w:ilvl w:val="0"/>
           <w:numId w:val="50"/>
@@ -14260,7 +14282,7 @@
     </w:p>
     <w:p>
       <w:pPr>
-        <w:pStyle w:val="DaftarParagraf"/>
+        <w:pStyle w:val="ListParagraph"/>
         <w:ind w:left="360"/>
         <w:jc w:val="both"/>
         <w:rPr>
@@ -14342,7 +14364,7 @@
     </w:p>
     <w:p>
       <w:pPr>
-        <w:pStyle w:val="DaftarParagraf"/>
+        <w:pStyle w:val="ListParagraph"/>
         <w:ind w:left="360"/>
         <w:rPr>
           <w:rFonts w:ascii="Times New Roman" w:hAnsi="Times New Roman" w:cs="Times New Roman"/>
@@ -14423,7 +14445,7 @@
     </w:p>
     <w:p>
       <w:pPr>
-        <w:pStyle w:val="DaftarParagraf"/>
+        <w:pStyle w:val="ListParagraph"/>
         <w:ind w:left="360"/>
         <w:rPr>
           <w:rFonts w:ascii="Times New Roman" w:hAnsi="Times New Roman" w:cs="Times New Roman"/>
@@ -14432,7 +14454,7 @@
     </w:p>
     <w:p>
       <w:pPr>
-        <w:pStyle w:val="DaftarParagraf"/>
+        <w:pStyle w:val="ListParagraph"/>
         <w:ind w:left="360"/>
         <w:rPr>
           <w:rFonts w:ascii="Times New Roman" w:hAnsi="Times New Roman" w:cs="Times New Roman"/>
@@ -14441,7 +14463,7 @@
     </w:p>
     <w:p>
       <w:pPr>
-        <w:pStyle w:val="DaftarParagraf"/>
+        <w:pStyle w:val="ListParagraph"/>
         <w:ind w:left="360"/>
         <w:rPr>
           <w:rFonts w:ascii="Times New Roman" w:hAnsi="Times New Roman" w:cs="Times New Roman"/>
@@ -14450,7 +14472,7 @@
     </w:p>
     <w:p>
       <w:pPr>
-        <w:pStyle w:val="DaftarParagraf"/>
+        <w:pStyle w:val="ListParagraph"/>
         <w:ind w:left="360"/>
         <w:rPr>
           <w:rFonts w:ascii="Times New Roman" w:hAnsi="Times New Roman" w:cs="Times New Roman"/>
@@ -20108,11 +20130,11 @@
     <w:name w:val="Normal"/>
     <w:qFormat/>
   </w:style>
-  <w:style w:type="paragraph" w:styleId="Judul1">
+  <w:style w:type="paragraph" w:styleId="Heading1">
     <w:name w:val="heading 1"/>
     <w:basedOn w:val="Normal"/>
     <w:next w:val="Normal"/>
-    <w:link w:val="Judul1KAR"/>
+    <w:link w:val="Heading1Char"/>
     <w:uiPriority w:val="9"/>
     <w:qFormat/>
     <w:rsid w:val="008E3285"/>
@@ -20129,11 +20151,11 @@
       <w:szCs w:val="40"/>
     </w:rPr>
   </w:style>
-  <w:style w:type="paragraph" w:styleId="Judul2">
+  <w:style w:type="paragraph" w:styleId="Heading2">
     <w:name w:val="heading 2"/>
     <w:basedOn w:val="Normal"/>
     <w:next w:val="Normal"/>
-    <w:link w:val="Judul2KAR"/>
+    <w:link w:val="Heading2Char"/>
     <w:uiPriority w:val="9"/>
     <w:semiHidden/>
     <w:unhideWhenUsed/>
@@ -20152,11 +20174,11 @@
       <w:szCs w:val="32"/>
     </w:rPr>
   </w:style>
-  <w:style w:type="paragraph" w:styleId="Judul3">
+  <w:style w:type="paragraph" w:styleId="Heading3">
     <w:name w:val="heading 3"/>
     <w:basedOn w:val="Normal"/>
     <w:next w:val="Normal"/>
-    <w:link w:val="Judul3KAR"/>
+    <w:link w:val="Heading3Char"/>
     <w:uiPriority w:val="9"/>
     <w:semiHidden/>
     <w:unhideWhenUsed/>
@@ -20175,11 +20197,11 @@
       <w:szCs w:val="28"/>
     </w:rPr>
   </w:style>
-  <w:style w:type="paragraph" w:styleId="Judul4">
+  <w:style w:type="paragraph" w:styleId="Heading4">
     <w:name w:val="heading 4"/>
     <w:basedOn w:val="Normal"/>
     <w:next w:val="Normal"/>
-    <w:link w:val="Judul4KAR"/>
+    <w:link w:val="Heading4Char"/>
     <w:uiPriority w:val="9"/>
     <w:semiHidden/>
     <w:unhideWhenUsed/>
@@ -20198,11 +20220,11 @@
       <w:color w:val="0F4761" w:themeColor="accent1" w:themeShade="BF"/>
     </w:rPr>
   </w:style>
-  <w:style w:type="paragraph" w:styleId="Judul5">
+  <w:style w:type="paragraph" w:styleId="Heading5">
     <w:name w:val="heading 5"/>
     <w:basedOn w:val="Normal"/>
     <w:next w:val="Normal"/>
-    <w:link w:val="Judul5KAR"/>
+    <w:link w:val="Heading5Char"/>
     <w:uiPriority w:val="9"/>
     <w:semiHidden/>
     <w:unhideWhenUsed/>
@@ -20219,11 +20241,11 @@
       <w:color w:val="0F4761" w:themeColor="accent1" w:themeShade="BF"/>
     </w:rPr>
   </w:style>
-  <w:style w:type="paragraph" w:styleId="Judul6">
+  <w:style w:type="paragraph" w:styleId="Heading6">
     <w:name w:val="heading 6"/>
     <w:basedOn w:val="Normal"/>
     <w:next w:val="Normal"/>
-    <w:link w:val="Judul6KAR"/>
+    <w:link w:val="Heading6Char"/>
     <w:uiPriority w:val="9"/>
     <w:semiHidden/>
     <w:unhideWhenUsed/>
@@ -20242,11 +20264,11 @@
       <w:color w:val="595959" w:themeColor="text1" w:themeTint="A6"/>
     </w:rPr>
   </w:style>
-  <w:style w:type="paragraph" w:styleId="Judul7">
+  <w:style w:type="paragraph" w:styleId="Heading7">
     <w:name w:val="heading 7"/>
     <w:basedOn w:val="Normal"/>
     <w:next w:val="Normal"/>
-    <w:link w:val="Judul7KAR"/>
+    <w:link w:val="Heading7Char"/>
     <w:uiPriority w:val="9"/>
     <w:semiHidden/>
     <w:unhideWhenUsed/>
@@ -20263,11 +20285,11 @@
       <w:color w:val="595959" w:themeColor="text1" w:themeTint="A6"/>
     </w:rPr>
   </w:style>
-  <w:style w:type="paragraph" w:styleId="Judul8">
+  <w:style w:type="paragraph" w:styleId="Heading8">
     <w:name w:val="heading 8"/>
     <w:basedOn w:val="Normal"/>
     <w:next w:val="Normal"/>
-    <w:link w:val="Judul8KAR"/>
+    <w:link w:val="Heading8Char"/>
     <w:uiPriority w:val="9"/>
     <w:semiHidden/>
     <w:unhideWhenUsed/>
@@ -20286,11 +20308,11 @@
       <w:color w:val="272727" w:themeColor="text1" w:themeTint="D8"/>
     </w:rPr>
   </w:style>
-  <w:style w:type="paragraph" w:styleId="Judul9">
+  <w:style w:type="paragraph" w:styleId="Heading9">
     <w:name w:val="heading 9"/>
     <w:basedOn w:val="Normal"/>
     <w:next w:val="Normal"/>
-    <w:link w:val="Judul9KAR"/>
+    <w:link w:val="Heading9Char"/>
     <w:uiPriority w:val="9"/>
     <w:semiHidden/>
     <w:unhideWhenUsed/>
@@ -20307,13 +20329,13 @@
       <w:color w:val="272727" w:themeColor="text1" w:themeTint="D8"/>
     </w:rPr>
   </w:style>
-  <w:style w:type="character" w:default="1" w:styleId="FontParagrafDefault">
+  <w:style w:type="character" w:default="1" w:styleId="DefaultParagraphFont">
     <w:name w:val="Default Paragraph Font"/>
     <w:uiPriority w:val="1"/>
     <w:semiHidden/>
     <w:unhideWhenUsed/>
   </w:style>
-  <w:style w:type="table" w:default="1" w:styleId="TabelNormal">
+  <w:style w:type="table" w:default="1" w:styleId="TableNormal">
     <w:name w:val="Normal Table"/>
     <w:uiPriority w:val="99"/>
     <w:semiHidden/>
@@ -20328,16 +20350,16 @@
       </w:tblCellMar>
     </w:tblPr>
   </w:style>
-  <w:style w:type="numbering" w:default="1" w:styleId="TidakAdaDaftar">
+  <w:style w:type="numbering" w:default="1" w:styleId="NoList">
     <w:name w:val="No List"/>
     <w:uiPriority w:val="99"/>
     <w:semiHidden/>
     <w:unhideWhenUsed/>
   </w:style>
-  <w:style w:type="character" w:customStyle="1" w:styleId="Judul1KAR">
-    <w:name w:val="Judul 1 KAR"/>
-    <w:basedOn w:val="FontParagrafDefault"/>
-    <w:link w:val="Judul1"/>
+  <w:style w:type="character" w:customStyle="1" w:styleId="Heading1Char">
+    <w:name w:val="Heading 1 Char"/>
+    <w:basedOn w:val="DefaultParagraphFont"/>
+    <w:link w:val="Heading1"/>
     <w:uiPriority w:val="9"/>
     <w:rsid w:val="008E3285"/>
     <w:rPr>
@@ -20347,10 +20369,10 @@
       <w:szCs w:val="40"/>
     </w:rPr>
   </w:style>
-  <w:style w:type="character" w:customStyle="1" w:styleId="Judul2KAR">
-    <w:name w:val="Judul 2 KAR"/>
-    <w:basedOn w:val="FontParagrafDefault"/>
-    <w:link w:val="Judul2"/>
+  <w:style w:type="character" w:customStyle="1" w:styleId="Heading2Char">
+    <w:name w:val="Heading 2 Char"/>
+    <w:basedOn w:val="DefaultParagraphFont"/>
+    <w:link w:val="Heading2"/>
     <w:uiPriority w:val="9"/>
     <w:semiHidden/>
     <w:rsid w:val="008E3285"/>
@@ -20361,10 +20383,10 @@
       <w:szCs w:val="32"/>
     </w:rPr>
   </w:style>
-  <w:style w:type="character" w:customStyle="1" w:styleId="Judul3KAR">
-    <w:name w:val="Judul 3 KAR"/>
-    <w:basedOn w:val="FontParagrafDefault"/>
-    <w:link w:val="Judul3"/>
+  <w:style w:type="character" w:customStyle="1" w:styleId="Heading3Char">
+    <w:name w:val="Heading 3 Char"/>
+    <w:basedOn w:val="DefaultParagraphFont"/>
+    <w:link w:val="Heading3"/>
     <w:uiPriority w:val="9"/>
     <w:semiHidden/>
     <w:rsid w:val="008E3285"/>
@@ -20375,10 +20397,10 @@
       <w:szCs w:val="28"/>
     </w:rPr>
   </w:style>
-  <w:style w:type="character" w:customStyle="1" w:styleId="Judul4KAR">
-    <w:name w:val="Judul 4 KAR"/>
-    <w:basedOn w:val="FontParagrafDefault"/>
-    <w:link w:val="Judul4"/>
+  <w:style w:type="character" w:customStyle="1" w:styleId="Heading4Char">
+    <w:name w:val="Heading 4 Char"/>
+    <w:basedOn w:val="DefaultParagraphFont"/>
+    <w:link w:val="Heading4"/>
     <w:uiPriority w:val="9"/>
     <w:semiHidden/>
     <w:rsid w:val="008E3285"/>
@@ -20389,10 +20411,10 @@
       <w:color w:val="0F4761" w:themeColor="accent1" w:themeShade="BF"/>
     </w:rPr>
   </w:style>
-  <w:style w:type="character" w:customStyle="1" w:styleId="Judul5KAR">
-    <w:name w:val="Judul 5 KAR"/>
-    <w:basedOn w:val="FontParagrafDefault"/>
-    <w:link w:val="Judul5"/>
+  <w:style w:type="character" w:customStyle="1" w:styleId="Heading5Char">
+    <w:name w:val="Heading 5 Char"/>
+    <w:basedOn w:val="DefaultParagraphFont"/>
+    <w:link w:val="Heading5"/>
     <w:uiPriority w:val="9"/>
     <w:semiHidden/>
     <w:rsid w:val="008E3285"/>
@@ -20401,10 +20423,10 @@
       <w:color w:val="0F4761" w:themeColor="accent1" w:themeShade="BF"/>
     </w:rPr>
   </w:style>
-  <w:style w:type="character" w:customStyle="1" w:styleId="Judul6KAR">
-    <w:name w:val="Judul 6 KAR"/>
-    <w:basedOn w:val="FontParagrafDefault"/>
-    <w:link w:val="Judul6"/>
+  <w:style w:type="character" w:customStyle="1" w:styleId="Heading6Char">
+    <w:name w:val="Heading 6 Char"/>
+    <w:basedOn w:val="DefaultParagraphFont"/>
+    <w:link w:val="Heading6"/>
     <w:uiPriority w:val="9"/>
     <w:semiHidden/>
     <w:rsid w:val="008E3285"/>
@@ -20415,10 +20437,10 @@
       <w:color w:val="595959" w:themeColor="text1" w:themeTint="A6"/>
     </w:rPr>
   </w:style>
-  <w:style w:type="character" w:customStyle="1" w:styleId="Judul7KAR">
-    <w:name w:val="Judul 7 KAR"/>
-    <w:basedOn w:val="FontParagrafDefault"/>
-    <w:link w:val="Judul7"/>
+  <w:style w:type="character" w:customStyle="1" w:styleId="Heading7Char">
+    <w:name w:val="Heading 7 Char"/>
+    <w:basedOn w:val="DefaultParagraphFont"/>
+    <w:link w:val="Heading7"/>
     <w:uiPriority w:val="9"/>
     <w:semiHidden/>
     <w:rsid w:val="008E3285"/>
@@ -20427,10 +20449,10 @@
       <w:color w:val="595959" w:themeColor="text1" w:themeTint="A6"/>
     </w:rPr>
   </w:style>
-  <w:style w:type="character" w:customStyle="1" w:styleId="Judul8KAR">
-    <w:name w:val="Judul 8 KAR"/>
-    <w:basedOn w:val="FontParagrafDefault"/>
-    <w:link w:val="Judul8"/>
+  <w:style w:type="character" w:customStyle="1" w:styleId="Heading8Char">
+    <w:name w:val="Heading 8 Char"/>
+    <w:basedOn w:val="DefaultParagraphFont"/>
+    <w:link w:val="Heading8"/>
     <w:uiPriority w:val="9"/>
     <w:semiHidden/>
     <w:rsid w:val="008E3285"/>
@@ -20441,10 +20463,10 @@
       <w:color w:val="272727" w:themeColor="text1" w:themeTint="D8"/>
     </w:rPr>
   </w:style>
-  <w:style w:type="character" w:customStyle="1" w:styleId="Judul9KAR">
-    <w:name w:val="Judul 9 KAR"/>
-    <w:basedOn w:val="FontParagrafDefault"/>
-    <w:link w:val="Judul9"/>
+  <w:style w:type="character" w:customStyle="1" w:styleId="Heading9Char">
+    <w:name w:val="Heading 9 Char"/>
+    <w:basedOn w:val="DefaultParagraphFont"/>
+    <w:link w:val="Heading9"/>
     <w:uiPriority w:val="9"/>
     <w:semiHidden/>
     <w:rsid w:val="008E3285"/>
@@ -20453,11 +20475,11 @@
       <w:color w:val="272727" w:themeColor="text1" w:themeTint="D8"/>
     </w:rPr>
   </w:style>
-  <w:style w:type="paragraph" w:styleId="Judul">
+  <w:style w:type="paragraph" w:styleId="Title">
     <w:name w:val="Title"/>
     <w:basedOn w:val="Normal"/>
     <w:next w:val="Normal"/>
-    <w:link w:val="JudulKAR"/>
+    <w:link w:val="TitleChar"/>
     <w:uiPriority w:val="10"/>
     <w:qFormat/>
     <w:rsid w:val="008E3285"/>
@@ -20473,10 +20495,10 @@
       <w:szCs w:val="56"/>
     </w:rPr>
   </w:style>
-  <w:style w:type="character" w:customStyle="1" w:styleId="JudulKAR">
-    <w:name w:val="Judul KAR"/>
-    <w:basedOn w:val="FontParagrafDefault"/>
-    <w:link w:val="Judul"/>
+  <w:style w:type="character" w:customStyle="1" w:styleId="TitleChar">
+    <w:name w:val="Title Char"/>
+    <w:basedOn w:val="DefaultParagraphFont"/>
+    <w:link w:val="Title"/>
     <w:uiPriority w:val="10"/>
     <w:rsid w:val="008E3285"/>
     <w:rPr>
@@ -20487,11 +20509,11 @@
       <w:szCs w:val="56"/>
     </w:rPr>
   </w:style>
-  <w:style w:type="paragraph" w:styleId="Subjudul">
+  <w:style w:type="paragraph" w:styleId="Subtitle">
     <w:name w:val="Subtitle"/>
     <w:basedOn w:val="Normal"/>
     <w:next w:val="Normal"/>
-    <w:link w:val="SubjudulKAR"/>
+    <w:link w:val="SubtitleChar"/>
     <w:uiPriority w:val="11"/>
     <w:qFormat/>
     <w:rsid w:val="008E3285"/>
@@ -20508,10 +20530,10 @@
       <w:szCs w:val="28"/>
     </w:rPr>
   </w:style>
-  <w:style w:type="character" w:customStyle="1" w:styleId="SubjudulKAR">
-    <w:name w:val="Subjudul KAR"/>
-    <w:basedOn w:val="FontParagrafDefault"/>
-    <w:link w:val="Subjudul"/>
+  <w:style w:type="character" w:customStyle="1" w:styleId="SubtitleChar">
+    <w:name w:val="Subtitle Char"/>
+    <w:basedOn w:val="DefaultParagraphFont"/>
+    <w:link w:val="Subtitle"/>
     <w:uiPriority w:val="11"/>
     <w:rsid w:val="008E3285"/>
     <w:rPr>
@@ -20522,11 +20544,11 @@
       <w:szCs w:val="28"/>
     </w:rPr>
   </w:style>
-  <w:style w:type="paragraph" w:styleId="Kutipan">
+  <w:style w:type="paragraph" w:styleId="Quote">
     <w:name w:val="Quote"/>
     <w:basedOn w:val="Normal"/>
     <w:next w:val="Normal"/>
-    <w:link w:val="KutipanKAR"/>
+    <w:link w:val="QuoteChar"/>
     <w:uiPriority w:val="29"/>
     <w:qFormat/>
     <w:rsid w:val="008E3285"/>
@@ -20540,10 +20562,10 @@
       <w:color w:val="404040" w:themeColor="text1" w:themeTint="BF"/>
     </w:rPr>
   </w:style>
-  <w:style w:type="character" w:customStyle="1" w:styleId="KutipanKAR">
-    <w:name w:val="Kutipan KAR"/>
-    <w:basedOn w:val="FontParagrafDefault"/>
-    <w:link w:val="Kutipan"/>
+  <w:style w:type="character" w:customStyle="1" w:styleId="QuoteChar">
+    <w:name w:val="Quote Char"/>
+    <w:basedOn w:val="DefaultParagraphFont"/>
+    <w:link w:val="Quote"/>
     <w:uiPriority w:val="29"/>
     <w:rsid w:val="008E3285"/>
     <w:rPr>
@@ -20552,7 +20574,7 @@
       <w:color w:val="404040" w:themeColor="text1" w:themeTint="BF"/>
     </w:rPr>
   </w:style>
-  <w:style w:type="paragraph" w:styleId="DaftarParagraf">
+  <w:style w:type="paragraph" w:styleId="ListParagraph">
     <w:name w:val="List Paragraph"/>
     <w:basedOn w:val="Normal"/>
     <w:uiPriority w:val="34"/>
@@ -20563,9 +20585,9 @@
       <w:contextualSpacing/>
     </w:pPr>
   </w:style>
-  <w:style w:type="character" w:styleId="PenekananKeras">
+  <w:style w:type="character" w:styleId="IntenseEmphasis">
     <w:name w:val="Intense Emphasis"/>
-    <w:basedOn w:val="FontParagrafDefault"/>
+    <w:basedOn w:val="DefaultParagraphFont"/>
     <w:uiPriority w:val="21"/>
     <w:qFormat/>
     <w:rsid w:val="008E3285"/>
@@ -20575,11 +20597,11 @@
       <w:color w:val="0F4761" w:themeColor="accent1" w:themeShade="BF"/>
     </w:rPr>
   </w:style>
-  <w:style w:type="paragraph" w:styleId="KutipanyangSering">
+  <w:style w:type="paragraph" w:styleId="IntenseQuote">
     <w:name w:val="Intense Quote"/>
     <w:basedOn w:val="Normal"/>
     <w:next w:val="Normal"/>
-    <w:link w:val="KutipanyangSeringKAR"/>
+    <w:link w:val="IntenseQuoteChar"/>
     <w:uiPriority w:val="30"/>
     <w:qFormat/>
     <w:rsid w:val="008E3285"/>
@@ -20598,10 +20620,10 @@
       <w:color w:val="0F4761" w:themeColor="accent1" w:themeShade="BF"/>
     </w:rPr>
   </w:style>
-  <w:style w:type="character" w:customStyle="1" w:styleId="KutipanyangSeringKAR">
-    <w:name w:val="Kutipan yang Sering KAR"/>
-    <w:basedOn w:val="FontParagrafDefault"/>
-    <w:link w:val="KutipanyangSering"/>
+  <w:style w:type="character" w:customStyle="1" w:styleId="IntenseQuoteChar">
+    <w:name w:val="Intense Quote Char"/>
+    <w:basedOn w:val="DefaultParagraphFont"/>
+    <w:link w:val="IntenseQuote"/>
     <w:uiPriority w:val="30"/>
     <w:rsid w:val="008E3285"/>
     <w:rPr>
@@ -20610,9 +20632,9 @@
       <w:color w:val="0F4761" w:themeColor="accent1" w:themeShade="BF"/>
     </w:rPr>
   </w:style>
-  <w:style w:type="character" w:styleId="ReferensiyangSering">
+  <w:style w:type="character" w:styleId="IntenseReference">
     <w:name w:val="Intense Reference"/>
-    <w:basedOn w:val="FontParagrafDefault"/>
+    <w:basedOn w:val="DefaultParagraphFont"/>
     <w:uiPriority w:val="32"/>
     <w:qFormat/>
     <w:rsid w:val="008E3285"/>
@@ -20637,7 +20659,7 @@
   </w:style>
   <w:style w:type="character" w:styleId="Hyperlink">
     <w:name w:val="Hyperlink"/>
-    <w:basedOn w:val="FontParagrafDefault"/>
+    <w:basedOn w:val="DefaultParagraphFont"/>
     <w:uiPriority w:val="99"/>
     <w:unhideWhenUsed/>
     <w:rsid w:val="008E3285"/>
@@ -20646,9 +20668,9 @@
       <w:u w:val="single"/>
     </w:rPr>
   </w:style>
-  <w:style w:type="character" w:styleId="SebutanYangBelumTerselesaikan">
+  <w:style w:type="character" w:styleId="UnresolvedMention">
     <w:name w:val="Unresolved Mention"/>
-    <w:basedOn w:val="FontParagrafDefault"/>
+    <w:basedOn w:val="DefaultParagraphFont"/>
     <w:uiPriority w:val="99"/>
     <w:semiHidden/>
     <w:unhideWhenUsed/>
@@ -20658,7 +20680,7 @@
       <w:shd w:val="clear" w:color="auto" w:fill="E1DFDD"/>
     </w:rPr>
   </w:style>
-  <w:style w:type="paragraph" w:styleId="Keterangan">
+  <w:style w:type="paragraph" w:styleId="Caption">
     <w:name w:val="caption"/>
     <w:basedOn w:val="Normal"/>
     <w:next w:val="Normal"/>
@@ -20677,9 +20699,9 @@
       <w:szCs w:val="18"/>
     </w:rPr>
   </w:style>
-  <w:style w:type="table" w:styleId="KisiTabel">
+  <w:style w:type="table" w:styleId="TableGrid">
     <w:name w:val="Table Grid"/>
-    <w:basedOn w:val="TabelNormal"/>
+    <w:basedOn w:val="TableNormal"/>
     <w:uiPriority w:val="39"/>
     <w:rsid w:val="008113A9"/>
     <w:pPr>
@@ -20696,9 +20718,9 @@
       </w:tblBorders>
     </w:tblPr>
   </w:style>
-  <w:style w:type="character" w:styleId="Kuat">
+  <w:style w:type="character" w:styleId="Strong">
     <w:name w:val="Strong"/>
-    <w:basedOn w:val="FontParagrafDefault"/>
+    <w:basedOn w:val="DefaultParagraphFont"/>
     <w:uiPriority w:val="22"/>
     <w:qFormat/>
     <w:rsid w:val="00CE66CA"/>

</xml_diff>